<commit_message>
working on draft 2
</commit_message>
<xml_diff>
--- a/paper_writing_notes_drafts/paper_draft2.docx
+++ b/paper_writing_notes_drafts/paper_draft2.docx
@@ -70,16 +70,98 @@
         </w:rPr>
         <w:t xml:space="preserve">Abstract </w:t>
       </w:r>
-      <w:r>
-        <w:rPr>
-          <w:rFonts w:ascii="Calibri" w:hAnsi="Calibri"/>
-        </w:rPr>
-        <w:t xml:space="preserve">will happen eventually... </w:t>
-      </w:r>
-    </w:p>
-    <w:p>
-      <w:pPr>
-        <w:pStyle w:val="style0"/>
+    </w:p>
+    <w:p>
+      <w:pPr>
+        <w:pStyle w:val="style0"/>
+        <w:spacing w:line="360" w:lineRule="auto"/>
+      </w:pPr>
+      <w:r>
+        <w:rPr>
+          <w:rFonts w:ascii="Calibri" w:hAnsi="Calibri"/>
+          <w:b w:val="false"/>
+          <w:bCs w:val="false"/>
+          <w:sz w:val="24"/>
+          <w:szCs w:val="24"/>
+        </w:rPr>
+        <w:tab/>
+        <w:t xml:space="preserve">In order to better understand the dynamics of the combination cryptophyte and </w:t>
+      </w:r>
+      <w:r>
+        <w:rPr>
+          <w:rFonts w:ascii="Calibri" w:hAnsi="Calibri"/>
+          <w:b w:val="false"/>
+          <w:bCs w:val="false"/>
+          <w:i/>
+          <w:iCs/>
+          <w:sz w:val="24"/>
+          <w:szCs w:val="24"/>
+        </w:rPr>
+        <w:t>M. major</w:t>
+      </w:r>
+      <w:r>
+        <w:rPr>
+          <w:rFonts w:ascii="Calibri" w:hAnsi="Calibri"/>
+          <w:b w:val="false"/>
+          <w:bCs w:val="false"/>
+          <w:sz w:val="24"/>
+          <w:szCs w:val="24"/>
+        </w:rPr>
+        <w:t xml:space="preserve"> red water bloom occurring yearly in the Columbia River Estuary, we have used continuous flow cytometry to monitor the abundances and division rates of free-living cryptophyte algae during the September-October 2013 bloom. Continuous cryptophyte division rates were determined from flow cytometry data using a size structured division rate model (Sosik et al., 2003). These division rates were then compared to the daily abundances of the cryptophyte's predator, </w:t>
+      </w:r>
+      <w:r>
+        <w:rPr>
+          <w:rFonts w:ascii="Calibri" w:hAnsi="Calibri"/>
+          <w:b w:val="false"/>
+          <w:bCs w:val="false"/>
+          <w:i/>
+          <w:iCs/>
+          <w:sz w:val="24"/>
+          <w:szCs w:val="24"/>
+        </w:rPr>
+        <w:t>M. major</w:t>
+      </w:r>
+      <w:r>
+        <w:rPr>
+          <w:rFonts w:ascii="Calibri" w:hAnsi="Calibri"/>
+          <w:b w:val="false"/>
+          <w:bCs w:val="false"/>
+          <w:i w:val="false"/>
+          <w:iCs w:val="false"/>
+          <w:sz w:val="24"/>
+          <w:szCs w:val="24"/>
+        </w:rPr>
+        <w:t xml:space="preserve">, and showed no discernible relationship, thus pointing to the potential importance of the non-free-living prey cryptophytes in driving the dynamics of the </w:t>
+      </w:r>
+      <w:r>
+        <w:rPr>
+          <w:rFonts w:ascii="Calibri" w:hAnsi="Calibri"/>
+          <w:b w:val="false"/>
+          <w:bCs w:val="false"/>
+          <w:i/>
+          <w:iCs/>
+          <w:sz w:val="24"/>
+          <w:szCs w:val="24"/>
+        </w:rPr>
+        <w:t>M. major</w:t>
+      </w:r>
+      <w:r>
+        <w:rPr>
+          <w:rFonts w:ascii="Calibri" w:hAnsi="Calibri"/>
+          <w:b w:val="false"/>
+          <w:bCs w:val="false"/>
+          <w:i w:val="false"/>
+          <w:iCs w:val="false"/>
+          <w:sz w:val="24"/>
+          <w:szCs w:val="24"/>
+        </w:rPr>
+        <w:t xml:space="preserve"> bloom. </w:t>
+      </w:r>
+    </w:p>
+    <w:p>
+      <w:pPr>
+        <w:pStyle w:val="style0"/>
+        <w:spacing w:line="360" w:lineRule="auto"/>
       </w:pPr>
       <w:r>
         <w:rPr/>
@@ -112,6 +194,7 @@
       <w:pPr>
         <w:pStyle w:val="style0"/>
         <w:tabs>
+          <w:tab w:leader="none" w:pos="709" w:val="left"/>
           <w:tab w:leader="none" w:pos="5265" w:val="left"/>
         </w:tabs>
         <w:spacing w:line="360" w:lineRule="auto"/>
@@ -203,6 +286,7 @@
       <w:pPr>
         <w:pStyle w:val="style0"/>
         <w:tabs>
+          <w:tab w:leader="none" w:pos="709" w:val="left"/>
           <w:tab w:leader="none" w:pos="5265" w:val="left"/>
         </w:tabs>
         <w:spacing w:line="360" w:lineRule="auto"/>
@@ -237,6 +321,7 @@
       <w:pPr>
         <w:pStyle w:val="style0"/>
         <w:tabs>
+          <w:tab w:leader="none" w:pos="709" w:val="left"/>
           <w:tab w:leader="none" w:pos="5265" w:val="left"/>
         </w:tabs>
         <w:spacing w:line="360" w:lineRule="auto"/>
@@ -265,7 +350,49 @@
         <w:rPr>
           <w:rFonts w:ascii="Calibri" w:hAnsi="Calibri"/>
         </w:rPr>
-        <w:t xml:space="preserve">, and it has been hypothesized that the cryptophytes may be important in controlling the bloom, as they are both a source of prey and confers photosynthetic ability to the ciliate. Weekly counts of M. major and cryptophyte cells during a red tide bloom in 2011 showed that the abundance of small (&lt;5 um) “Teleaulax-like” cryptophytes declined just prior to an increase in M. major abundance, suggesting active predation by M. major or another zooplankton (Peterson et al., 2012). Though free-living </w:t>
+        <w:t xml:space="preserve">, and it has been hypothesized that the cryptophytes may be important in controlling the bloom, as they are both a source of prey and they confer photosynthetic ability to the ciliate. Weekly counts of </w:t>
+      </w:r>
+      <w:r>
+        <w:rPr>
+          <w:rFonts w:ascii="Calibri" w:hAnsi="Calibri"/>
+          <w:i/>
+          <w:iCs/>
+        </w:rPr>
+        <w:t>M. major</w:t>
+      </w:r>
+      <w:r>
+        <w:rPr>
+          <w:rFonts w:ascii="Calibri" w:hAnsi="Calibri"/>
+        </w:rPr>
+        <w:t xml:space="preserve"> and cryptophyte cells during a red tide bloom in 2011 showed that the abundance of small (&lt;5 um) “Teleaulax-like” cryptophytes declined just prior to an increase in </w:t>
+      </w:r>
+      <w:r>
+        <w:rPr>
+          <w:rFonts w:ascii="Calibri" w:hAnsi="Calibri"/>
+          <w:i/>
+          <w:iCs/>
+        </w:rPr>
+        <w:t>M. major</w:t>
+      </w:r>
+      <w:r>
+        <w:rPr>
+          <w:rFonts w:ascii="Calibri" w:hAnsi="Calibri"/>
+        </w:rPr>
+        <w:t xml:space="preserve"> abundance, suggesting active predation by </w:t>
+      </w:r>
+      <w:r>
+        <w:rPr>
+          <w:rFonts w:ascii="Calibri" w:hAnsi="Calibri"/>
+          <w:i/>
+          <w:iCs/>
+        </w:rPr>
+        <w:t>M. major</w:t>
+      </w:r>
+      <w:r>
+        <w:rPr>
+          <w:rFonts w:ascii="Calibri" w:hAnsi="Calibri"/>
+        </w:rPr>
+        <w:t xml:space="preserve"> or another zooplankton (Peterson et al., 2012). Though free-living </w:t>
       </w:r>
       <w:r>
         <w:rPr>
@@ -279,36 +406,7 @@
         <w:rPr>
           <w:rFonts w:ascii="Calibri" w:hAnsi="Calibri"/>
         </w:rPr>
-        <w:t xml:space="preserve"> are overall low in number during the red tide blooms (Herfort et al., 2011b), the presence and growth dynamics of these cryptophytes have the potential to be key factors in the population growth of the ciliate, M. major.  </w:t>
-      </w:r>
-    </w:p>
-    <w:p>
-      <w:pPr>
-        <w:pStyle w:val="style0"/>
-        <w:spacing w:line="360" w:lineRule="auto"/>
-      </w:pPr>
-      <w:r>
-        <w:rPr/>
-        <w:tab/>
-      </w:r>
-      <w:r>
-        <w:rPr>
-          <w:rFonts w:ascii="Calibri" w:hAnsi="Calibri"/>
-        </w:rPr>
-        <w:t>To the best of our knowledge, this study is the first to monitor the dynamics of both the cryptophyte and ciliate populations in the Columbia River Estuary. More specifically, this study will ask these two interconnected questions: 1.) What are the effects of environmental conditions, such as nutrient availability, temperature, salinity, and light, on the growth of the cryptophyte populations? and 2.) How does the growth of the cryptophyte prey affect the dynamics of M. major?</w:t>
-      </w:r>
-    </w:p>
-    <w:p>
-      <w:pPr>
-        <w:pStyle w:val="style0"/>
-        <w:spacing w:line="360" w:lineRule="auto"/>
-      </w:pPr>
-      <w:r>
-        <w:rPr>
-          <w:rFonts w:ascii="Calibri" w:hAnsi="Calibri"/>
-        </w:rPr>
-        <w:tab/>
-        <w:t xml:space="preserve">To answer these questions, we have monitored the abundances and size distribution of a cryptophyte population continuously 5 days a week for 4 weeks in September-October 2013 during a red tide bloom in the Columbia River Estuary. We estimated daily-averaged division rates of the combined populations of cryptophytes based on the size distribution using a  size structured division rate model (Sosik et al., 2003). This model has thus far, only been tested for Synechococcus and Prochlorococcus (Hunter-Cevera et al., 2014; Ribalet et al., in press?). We validated the use of this model for cryptophytes by comparing model estimates of division rate to estimates determined using cell-cycle analysis in a laboratory time course experiment. To monitor the bloom dynamics of the ciliate, daily </w:t>
+        <w:t xml:space="preserve"> are overall low in number during the red tide blooms (Herfort et al., 2011b), the presence and growth dynamics of these cryptophytes have the potential to be key factors in the population growth of the ciliate, </w:t>
       </w:r>
       <w:r>
         <w:rPr>
@@ -317,6 +415,69 @@
           <w:iCs/>
         </w:rPr>
         <w:t>M. major</w:t>
+      </w:r>
+      <w:r>
+        <w:rPr>
+          <w:rFonts w:ascii="Calibri" w:hAnsi="Calibri"/>
+        </w:rPr>
+        <w:t xml:space="preserve">.  </w:t>
+      </w:r>
+    </w:p>
+    <w:p>
+      <w:pPr>
+        <w:pStyle w:val="style0"/>
+        <w:spacing w:line="360" w:lineRule="auto"/>
+      </w:pPr>
+      <w:r>
+        <w:rPr/>
+        <w:tab/>
+      </w:r>
+      <w:r>
+        <w:rPr>
+          <w:rFonts w:ascii="Calibri" w:hAnsi="Calibri"/>
+        </w:rPr>
+        <w:t xml:space="preserve">To the best of our knowledge, this study is the first to monitor the dynamics of both the cryptophyte and ciliate populations in the Columbia River Estuary. More specifically, this study will ask these two interconnected questions: 1.) What are the effects of environmental conditions, such as nutrient availability, temperature, salinity, and light, on the growth of the cryptophyte populations? and 2.) How does the growth of the cryptophyte prey affect the dynamics of </w:t>
+      </w:r>
+      <w:r>
+        <w:rPr>
+          <w:rFonts w:ascii="Calibri" w:hAnsi="Calibri"/>
+          <w:i/>
+          <w:iCs/>
+        </w:rPr>
+        <w:t>M. major</w:t>
+      </w:r>
+      <w:r>
+        <w:rPr>
+          <w:rFonts w:ascii="Calibri" w:hAnsi="Calibri"/>
+        </w:rPr>
+        <w:t>?</w:t>
+      </w:r>
+    </w:p>
+    <w:p>
+      <w:pPr>
+        <w:pStyle w:val="style0"/>
+        <w:spacing w:line="360" w:lineRule="auto"/>
+      </w:pPr>
+      <w:r>
+        <w:rPr>
+          <w:rFonts w:ascii="Calibri" w:hAnsi="Calibri"/>
+        </w:rPr>
+        <w:tab/>
+        <w:t xml:space="preserve">To answer these questions, we have monitored the abundances and size distribution of a cryptophyte population continuously 5 days a week for 4 weeks in September-October 2013 during a red tide bloom in the Columbia River Estuary. We estimated daily-averaged division rates of the combined populations of cryptophytes based on the size distribution using a </w:t>
+      </w:r>
+      <w:bookmarkStart w:id="1" w:name="__DdeLink__387_1616139277"/>
+      <w:r>
+        <w:rPr>
+          <w:rFonts w:ascii="Calibri" w:hAnsi="Calibri"/>
+        </w:rPr>
+        <w:t>size structured division rate model (Sosik et al., 2003)</w:t>
+      </w:r>
+      <w:bookmarkEnd w:id="1"/>
+      <w:r>
+        <w:rPr>
+          <w:rFonts w:ascii="Calibri" w:hAnsi="Calibri"/>
+        </w:rPr>
+        <w:t>. This model has thus far, only been tested for Synechococcus and Prochlorococcus (Hunter-Cevera et al., 2014; Ribalet et al., in press?). We validated the use of this model for cryptophytes by comparing model estimates of division rate to estimates determined using cell-cycle analysis in a laboratory time course experiment. To monitor the bloom dynamics of the ciliate, daily M. major</w:t>
       </w:r>
       <w:r>
         <w:rPr>
@@ -461,7 +622,7 @@
         <w:rPr>
           <w:rFonts w:ascii="Calibri" w:hAnsi="Calibri"/>
         </w:rPr>
-        <w:t xml:space="preserve">) and set up to run continuous measurements of surface water for up to five days each week for four weeks in September-October 2013. Discrete flow cytometry samples (1 mL fixed with 25% Glutaraldehyde) were collected for cell sorting on the cryptophyte population and were stored at -20 and analyzed blah months later using Influx cell sorter (BD). 45mL samples fixed with 25% glutaraldehyde were collected for </w:t>
+        <w:t xml:space="preserve">) and set up to run continuous measurements of surface water for up to five days each week for four weeks in September-October 2013. Discrete flow cytometry samples (1 mL fixed with 25% Glutaraldehyde) were collected for cell sorting on the cryptophyte population and were stored at -20 and analyzed 20 months later using Influx cell sorter (BD). 45mL samples fixed with 25% glutaraldehyde were collected for </w:t>
       </w:r>
       <w:r>
         <w:rPr>
@@ -701,7 +862,7 @@
           <w:rFonts w:ascii="Calibri" w:hAnsi="Calibri"/>
         </w:rPr>
         <w:tab/>
-        <w:t xml:space="preserve">For verification of the division rates found using the size-structured growth model, cultures of the cryptophyte, </w:t>
+        <w:t xml:space="preserve">For verification of the division rates found using the size-structured growth model, non-axenic 150 mL cultures of the cryptophyte, </w:t>
       </w:r>
       <w:r>
         <w:rPr>
@@ -717,21 +878,282 @@
         </w:rPr>
         <w:t xml:space="preserve">. (CCMP 755), were grown in flasks at 13 </w:t>
       </w:r>
-      <w:bookmarkStart w:id="1" w:name="__DdeLink__1831_1098803516"/>
-      <w:bookmarkStart w:id="2" w:name="__DdeLink__1936_918047637"/>
+      <w:bookmarkStart w:id="2" w:name="__DdeLink__1831_1098803516"/>
+      <w:bookmarkStart w:id="3" w:name="__DdeLink__1936_918047637"/>
       <w:r>
         <w:rPr>
           <w:rFonts w:ascii="Calibri" w:hAnsi="Calibri"/>
         </w:rPr>
         <w:t>°C</w:t>
       </w:r>
-      <w:bookmarkEnd w:id="1"/>
       <w:bookmarkEnd w:id="2"/>
-      <w:r>
-        <w:rPr>
-          <w:rFonts w:ascii="Calibri" w:hAnsi="Calibri"/>
-        </w:rPr>
-        <w:t xml:space="preserve"> in f/2 seawater media under a (16:8 hr) light-dark cycle. The abundances of daily 1mL samples of Rhodomonas sp. were determined via cell counts using a Sedgewick-Rafter slide. Growth rates were calculated using blah equation (insert equation here).</w:t>
+      <w:bookmarkEnd w:id="3"/>
+      <w:r>
+        <w:rPr>
+          <w:rFonts w:ascii="Calibri" w:hAnsi="Calibri"/>
+        </w:rPr>
+        <w:t xml:space="preserve"> in f/2 seawater media under a (16:8 hr) light-dark cycle. The abundances of daily 1mL samples of Rhodomonas sp.</w:t>
+      </w:r>
+      <w:r>
+        <w:rPr>
+          <w:rFonts w:ascii="Calibri" w:hAnsi="Calibri"/>
+        </w:rPr>
+        <w:t xml:space="preserve"> were determined via cell counts using a Sedgewick-Rafter slide. Growth rates were calculated using the equation below: </w:t>
+      </w:r>
+    </w:p>
+    <w:p>
+      <w:pPr>
+        <w:pStyle w:val="style0"/>
+        <w:spacing w:line="360" w:lineRule="auto"/>
+        <w:jc w:val="center"/>
+      </w:pPr>
+      <w:r>
+        <w:rPr>
+          <w:rFonts w:ascii="Calibri" w:hAnsi="Calibri"/>
+        </w:rPr>
+      </w:r>
+      <m:oMath xmlns:m="http://schemas.openxmlformats.org/officeDocument/2006/math">
+        <m:f>
+          <m:num>
+            <m:r>
+              <w:rPr>
+                <w:rFonts w:ascii="Cambria Math" w:hAnsi="Cambria Math"/>
+              </w:rPr>
+              <m:t xml:space="preserve">dg</m:t>
+            </m:r>
+          </m:num>
+          <m:den>
+            <m:r>
+              <w:rPr>
+                <w:rFonts w:ascii="Cambria Math" w:hAnsi="Cambria Math"/>
+              </w:rPr>
+              <m:t xml:space="preserve">dt</m:t>
+            </m:r>
+          </m:den>
+        </m:f>
+        <m:r>
+          <w:rPr>
+            <w:rFonts w:ascii="Cambria Math" w:hAnsi="Cambria Math"/>
+          </w:rPr>
+          <m:t xml:space="preserve">=</m:t>
+        </m:r>
+        <m:f>
+          <m:num>
+            <m:d>
+              <m:dPr>
+                <m:begChr m:val="("/>
+                <m:endChr m:val=")"/>
+              </m:dPr>
+              <m:e>
+                <m:r>
+                  <w:rPr>
+                    <w:rFonts w:ascii="Cambria Math" w:hAnsi="Cambria Math"/>
+                  </w:rPr>
+                  <m:t xml:space="preserve">ln</m:t>
+                </m:r>
+                <m:d>
+                  <m:dPr>
+                    <m:begChr m:val="("/>
+                    <m:endChr m:val=")"/>
+                  </m:dPr>
+                  <m:e>
+                    <m:f>
+                      <m:num>
+                        <m:sSub>
+                          <m:e>
+                            <m:r>
+                              <w:rPr>
+                                <w:rFonts w:ascii="Cambria Math" w:hAnsi="Cambria Math"/>
+                              </w:rPr>
+                              <m:t xml:space="preserve">P</m:t>
+                            </m:r>
+                          </m:e>
+                          <m:sub>
+                            <m:r>
+                              <w:rPr>
+                                <w:rFonts w:ascii="Cambria Math" w:hAnsi="Cambria Math"/>
+                              </w:rPr>
+                              <m:t xml:space="preserve">2</m:t>
+                            </m:r>
+                          </m:sub>
+                        </m:sSub>
+                      </m:num>
+                      <m:den>
+                        <m:sSub>
+                          <m:e>
+                            <m:r>
+                              <w:rPr>
+                                <w:rFonts w:ascii="Cambria Math" w:hAnsi="Cambria Math"/>
+                              </w:rPr>
+                              <m:t xml:space="preserve">P</m:t>
+                            </m:r>
+                          </m:e>
+                          <m:sub>
+                            <m:r>
+                              <w:rPr>
+                                <w:rFonts w:ascii="Cambria Math" w:hAnsi="Cambria Math"/>
+                              </w:rPr>
+                              <m:t xml:space="preserve">1</m:t>
+                            </m:r>
+                          </m:sub>
+                        </m:sSub>
+                      </m:den>
+                    </m:f>
+                  </m:e>
+                </m:d>
+              </m:e>
+            </m:d>
+          </m:num>
+          <m:den>
+            <m:d>
+              <m:dPr>
+                <m:begChr m:val="("/>
+                <m:endChr m:val=")"/>
+              </m:dPr>
+              <m:e>
+                <m:sSub>
+                  <m:e>
+                    <m:r>
+                      <w:rPr>
+                        <w:rFonts w:ascii="Cambria Math" w:hAnsi="Cambria Math"/>
+                      </w:rPr>
+                      <m:t xml:space="preserve">t</m:t>
+                    </m:r>
+                  </m:e>
+                  <m:sub>
+                    <m:r>
+                      <w:rPr>
+                        <w:rFonts w:ascii="Cambria Math" w:hAnsi="Cambria Math"/>
+                      </w:rPr>
+                      <m:t xml:space="preserve">2</m:t>
+                    </m:r>
+                  </m:sub>
+                </m:sSub>
+                <m:r>
+                  <w:rPr>
+                    <w:rFonts w:ascii="Cambria Math" w:hAnsi="Cambria Math"/>
+                  </w:rPr>
+                  <m:t xml:space="preserve">−</m:t>
+                </m:r>
+                <m:sSub>
+                  <m:e>
+                    <m:r>
+                      <w:rPr>
+                        <w:rFonts w:ascii="Cambria Math" w:hAnsi="Cambria Math"/>
+                      </w:rPr>
+                      <m:t xml:space="preserve">t</m:t>
+                    </m:r>
+                  </m:e>
+                  <m:sub>
+                    <m:r>
+                      <w:rPr>
+                        <w:rFonts w:ascii="Cambria Math" w:hAnsi="Cambria Math"/>
+                      </w:rPr>
+                      <m:t xml:space="preserve">1</m:t>
+                    </m:r>
+                  </m:sub>
+                </m:sSub>
+              </m:e>
+            </m:d>
+          </m:den>
+        </m:f>
+      </m:oMath>
+    </w:p>
+    <w:p>
+      <w:pPr>
+        <w:pStyle w:val="style0"/>
+        <w:spacing w:line="360" w:lineRule="auto"/>
+        <w:jc w:val="left"/>
+      </w:pPr>
+      <w:r>
+        <w:rPr>
+          <w:rFonts w:ascii="Calibri" w:hAnsi="Calibri"/>
+        </w:rPr>
+        <w:t>Where t</w:t>
+      </w:r>
+      <w:r>
+        <w:rPr>
+          <w:rFonts w:ascii="Calibri" w:cs="Calibri" w:eastAsia="Calibri" w:hAnsi="Calibri"/>
+        </w:rPr>
+        <w:t>₁</w:t>
+      </w:r>
+      <w:r>
+        <w:rPr>
+          <w:rFonts w:ascii="Calibri" w:cs="Lucida Sans" w:eastAsia="SimSun" w:hAnsi="Calibri"/>
+        </w:rPr>
+        <w:t xml:space="preserve"> is the time of the start of the growth cycle and t</w:t>
+      </w:r>
+      <w:r>
+        <w:rPr>
+          <w:rFonts w:ascii="Calibri" w:cs="Calibri" w:eastAsia="Calibri" w:hAnsi="Calibri"/>
+        </w:rPr>
+        <w:t>₂ is the time at the end.</w:t>
+      </w:r>
+      <w:r>
+        <w:rPr>
+          <w:rFonts w:ascii="Calibri" w:cs="Lucida Sans" w:eastAsia="SimSun" w:hAnsi="Calibri"/>
+        </w:rPr>
+        <w:t xml:space="preserve"> </w:t>
+      </w:r>
+      <w:r>
+        <w:rPr>
+          <w:rFonts w:ascii="Calibri" w:hAnsi="Calibri"/>
+        </w:rPr>
+        <w:t>P</w:t>
+      </w:r>
+      <w:r>
+        <w:rPr>
+          <w:rFonts w:ascii="Calibri" w:cs="Calibri" w:eastAsia="Calibri" w:hAnsi="Calibri"/>
+        </w:rPr>
+        <w:t>₁</w:t>
+      </w:r>
+      <w:r>
+        <w:rPr>
+          <w:rFonts w:ascii="Calibri" w:cs="Lucida Sans" w:eastAsia="SimSun" w:hAnsi="Calibri"/>
+        </w:rPr>
+        <w:t xml:space="preserve"> and P</w:t>
+      </w:r>
+      <w:r>
+        <w:rPr>
+          <w:rFonts w:ascii="Calibri" w:cs="Calibri" w:eastAsia="Calibri" w:hAnsi="Calibri"/>
+        </w:rPr>
+        <w:t>₂</w:t>
+      </w:r>
+      <w:r>
+        <w:rPr>
+          <w:rFonts w:ascii="Calibri" w:cs="Lucida Sans" w:eastAsia="SimSun" w:hAnsi="Calibri"/>
+        </w:rPr>
+        <w:t xml:space="preserve"> are the concentrations of Rhodomonas (in cells mL</w:t>
+      </w:r>
+      <w:r>
+        <w:rPr>
+          <w:rFonts w:ascii="Calibri" w:cs="Calibri" w:eastAsia="Calibri" w:hAnsi="Calibri"/>
+        </w:rPr>
+        <w:t>⁻¹)</w:t>
+      </w:r>
+      <w:r>
+        <w:rPr>
+          <w:rFonts w:ascii="Calibri" w:cs="Lucida Sans" w:eastAsia="SimSun" w:hAnsi="Calibri"/>
+        </w:rPr>
+        <w:t xml:space="preserve"> at t</w:t>
+      </w:r>
+      <w:r>
+        <w:rPr>
+          <w:rFonts w:ascii="Calibri" w:cs="Calibri" w:eastAsia="Calibri" w:hAnsi="Calibri"/>
+        </w:rPr>
+        <w:t xml:space="preserve">₁ and  </w:t>
+      </w:r>
+      <w:r>
+        <w:rPr>
+          <w:rFonts w:ascii="Calibri" w:cs="Lucida Sans" w:eastAsia="SimSun" w:hAnsi="Calibri"/>
+        </w:rPr>
+        <w:t>t</w:t>
+      </w:r>
+      <w:r>
+        <w:rPr>
+          <w:rFonts w:ascii="Calibri" w:cs="Calibri" w:eastAsia="Calibri" w:hAnsi="Calibri"/>
+        </w:rPr>
+        <w:t xml:space="preserve">₂, respectively. </w:t>
       </w:r>
     </w:p>
     <w:p>
@@ -758,7 +1180,25 @@
         <w:rPr>
           <w:rFonts w:ascii="Calibri" w:hAnsi="Calibri"/>
         </w:rPr>
-        <w:t xml:space="preserve"> cultures was brought to a volume of 20L in a Nalgene carboy with a concentration of 50 cells/mL and mixed using a magnetic carboy stirbar. SeaFlow was run on the culture under a (16:8) light-dark cycle for 4 days. During the first day running SeaFlow, 1mL triplicate samples of the </w:t>
+        <w:t xml:space="preserve"> cultures was brought to a volume of 20L in a Nalgene carboy with a concentration of 50 cells </w:t>
+      </w:r>
+      <w:r>
+        <w:rPr>
+          <w:rFonts w:ascii="Calibri" w:cs="Lucida Sans" w:eastAsia="SimSun" w:hAnsi="Calibri"/>
+        </w:rPr>
+        <w:t>mL</w:t>
+      </w:r>
+      <w:r>
+        <w:rPr>
+          <w:rFonts w:ascii="Calibri" w:cs="Calibri" w:eastAsia="Calibri" w:hAnsi="Calibri"/>
+        </w:rPr>
+        <w:t>⁻¹</w:t>
+      </w:r>
+      <w:r>
+        <w:rPr>
+          <w:rFonts w:ascii="Calibri" w:hAnsi="Calibri"/>
+        </w:rPr>
+        <w:t xml:space="preserve"> and mixed using a magnetic carboy stirbar. SeaFlow was run on the culture under a (16:8) light-dark cycle for 4 days. During the first day running SeaFlow, 1mL triplicate samples of the </w:t>
       </w:r>
       <w:r>
         <w:rPr>
@@ -1053,7 +1493,7 @@
           <w:b w:val="false"/>
           <w:bCs w:val="false"/>
         </w:rPr>
-        <w:t>Throughout the survey, the average surface water temperature and salinity were 17.45 °C and 11.90, respectively. In the first and third weeks, the salinity is higher and the temperature lower than the rest of the time course (</w:t>
+        <w:t>Throughout the survey, the average surface water temperature and salinity were 17.45 °C and 11.90 psu, respectively. In the first and third weeks, the salinity is higher and the temperature lower than the rest of the time course (</w:t>
       </w:r>
       <w:r>
         <w:rPr>
@@ -1069,7 +1509,7 @@
           <w:b w:val="false"/>
           <w:bCs w:val="false"/>
         </w:rPr>
-        <w:t xml:space="preserve">). Week 4 had both the lowest surface water salinity (mean=5.965) and lowest temperature (mean=15.659 °C), compared to the other weeks. </w:t>
+        <w:t xml:space="preserve">). Week 4 had both the lowest surface water salinity (mean=5.965 psu) and lowest temperature (mean=15.659 °C), compared to the other weeks. </w:t>
       </w:r>
       <w:r>
         <w:rPr>
@@ -1091,13 +1531,7 @@
         <w:rPr>
           <w:rFonts w:ascii="Calibri" w:hAnsi="Calibri"/>
         </w:rPr>
-        <w:t>T</w:t>
-      </w:r>
-      <w:r>
-        <w:rPr>
-          <w:rFonts w:ascii="Calibri" w:hAnsi="Calibri"/>
-        </w:rPr>
-        <w:t>he daily maximum PAR fell between 116.6-802.9 (units) (</w:t>
+        <w:t>The daily maximum PAR fell between 116.6-802.9 µE m-2 s -1 (</w:t>
       </w:r>
       <w:r>
         <w:rPr>
@@ -1111,7 +1545,7 @@
         <w:rPr>
           <w:rFonts w:ascii="Calibri" w:hAnsi="Calibri"/>
         </w:rPr>
-        <w:t xml:space="preserve">). A 5 fold change of daily PAR was observed during the survey. Weeks 2 and 3 exhibited the greatest amount of variation in PAR, with days within each week where PAR did not exceed 200, and other days where it reached up to ~800. </w:t>
+        <w:t xml:space="preserve">). A 5 fold change of daily PAR was observed during the survey. Weeks 2 and 3 exhibited the greatest amount of variation in PAR, with days within each week where PAR did not exceed 200 µE m-2 s -1, and other days where it reached up to ~800 µE m-2 s -1. </w:t>
       </w:r>
     </w:p>
     <w:p>
@@ -1311,7 +1745,7 @@
           <w:rFonts w:ascii="Calibri" w:hAnsi="Calibri"/>
         </w:rPr>
         <w:tab/>
-        <w:t>Model estimates of the mean daily division rate of the surface water cryptophytes ranged from 0.023 to 9.78 (units?) (</w:t>
+        <w:t>Model estimates of the mean daily division rate of the surface water cryptophytes ranged from 0.023 to 9.78 (</w:t>
       </w:r>
       <w:r>
         <w:rPr>
@@ -1454,73 +1888,47 @@
         </w:rPr>
         <w:t>mL</w:t>
       </w:r>
-      <w:bookmarkStart w:id="3" w:name="__DdeLink__1200_1455561233"/>
+      <w:bookmarkStart w:id="4" w:name="__DdeLink__1200_1455561233"/>
       <w:r>
         <w:rPr>
           <w:rFonts w:ascii="Calibri" w:cs="Calibri" w:eastAsia="Calibri" w:hAnsi="Calibri"/>
         </w:rPr>
         <w:t>⁻¹</w:t>
       </w:r>
-      <w:bookmarkEnd w:id="3"/>
-      <w:r>
-        <w:rPr>
-          <w:rFonts w:ascii="Calibri" w:cs="Calibri" w:eastAsia="Calibri" w:hAnsi="Calibri"/>
-        </w:rPr>
-        <w:t>, with the some of the highest values occurring during weeks 2 and 3  (table 1</w:t>
-      </w:r>
-      <w:r>
-        <w:rPr>
-          <w:rFonts w:ascii="Calibri" w:cs="Calibri" w:eastAsia="Calibri" w:hAnsi="Calibri"/>
-        </w:rPr>
-        <w:t>). The highest weekly average abundance occurred during week 2 at 142.75 cells mL</w:t>
-      </w:r>
-      <w:bookmarkStart w:id="4" w:name="__DdeLink__1200_14555612332"/>
+      <w:bookmarkEnd w:id="4"/>
+      <w:r>
+        <w:rPr>
+          <w:rFonts w:ascii="Calibri" w:cs="Calibri" w:eastAsia="Calibri" w:hAnsi="Calibri"/>
+        </w:rPr>
+        <w:t>, with the some of the highest values occurring during weeks 2 and 3  (table 1). The highest weekly average abundance occurred during week 2 at 142.75 cells mL</w:t>
+      </w:r>
+      <w:bookmarkStart w:id="5" w:name="__DdeLink__1200_14555612332"/>
       <w:r>
         <w:rPr>
           <w:rFonts w:ascii="Calibri" w:cs="Calibri" w:eastAsia="Calibri" w:hAnsi="Calibri"/>
         </w:rPr>
         <w:t>⁻¹</w:t>
       </w:r>
-      <w:bookmarkEnd w:id="4"/>
-      <w:r>
-        <w:rPr>
-          <w:rFonts w:ascii="Calibri" w:cs="Calibri" w:eastAsia="Calibri" w:hAnsi="Calibri"/>
-        </w:rPr>
-        <w:t>, and coincided with decreasing nutrient concentrations (fig. 2, c</w:t>
-      </w:r>
-      <w:r>
-        <w:rPr>
-          <w:rFonts w:ascii="Calibri" w:cs="Calibri" w:eastAsia="Calibri" w:hAnsi="Calibri"/>
-        </w:rPr>
-        <w:t>). The lowest average was during week 1 with 101 cells mL</w:t>
-      </w:r>
-      <w:bookmarkStart w:id="5" w:name="__DdeLink__1200_14555612331"/>
+      <w:bookmarkEnd w:id="5"/>
+      <w:r>
+        <w:rPr>
+          <w:rFonts w:ascii="Calibri" w:cs="Calibri" w:eastAsia="Calibri" w:hAnsi="Calibri"/>
+        </w:rPr>
+        <w:t>, and coincided with decreasing nutrient concentrations (fig. 2, c). The lowest average was during week 1 with 101 cells mL</w:t>
+      </w:r>
+      <w:bookmarkStart w:id="6" w:name="__DdeLink__1200_14555612331"/>
       <w:r>
         <w:rPr>
           <w:rFonts w:ascii="Calibri" w:cs="Calibri" w:eastAsia="Calibri" w:hAnsi="Calibri"/>
         </w:rPr>
         <w:t>⁻¹</w:t>
       </w:r>
-      <w:bookmarkEnd w:id="5"/>
-      <w:r>
-        <w:rPr>
-          <w:rFonts w:ascii="Calibri" w:cs="Calibri" w:eastAsia="Calibri" w:hAnsi="Calibri"/>
-        </w:rPr>
-        <w:t>, and coincided with the highest measurements of cryptophyte abundance (fig. 3, a)</w:t>
-      </w:r>
-      <w:r>
-        <w:rPr>
-          <w:rFonts w:ascii="Calibri" w:cs="Calibri" w:eastAsia="Calibri" w:hAnsi="Calibri"/>
-        </w:rPr>
-        <w:t xml:space="preserve">. The most dramatic change in abundance occurred between 9/12 and 9/13, with a decrease from 175 to 27 cells  mL⁻¹, within 24 hours. The </w:t>
-      </w:r>
-      <w:r>
-        <w:rPr>
-          <w:rFonts w:ascii="Calibri" w:cs="Calibri" w:eastAsia="Calibri" w:hAnsi="Calibri"/>
-          <w:i/>
-          <w:iCs/>
-        </w:rPr>
-        <w:t>M. major</w:t>
+      <w:bookmarkEnd w:id="6"/>
+      <w:r>
+        <w:rPr>
+          <w:rFonts w:ascii="Calibri" w:cs="Calibri" w:eastAsia="Calibri" w:hAnsi="Calibri"/>
+        </w:rPr>
+        <w:t>, and coincided with the highest measurements of cryptophyte abundance (fig. 3, a). The most dramatic change in abundance occurred between 9/12 and 9/13, with a decrease from 175 to 27 cells  mL⁻¹, within 24 hours. The M. major</w:t>
       </w:r>
       <w:r>
         <w:rPr>
@@ -1950,41 +2358,35 @@
         <w:rPr>
           <w:rFonts w:ascii="Calibri" w:cs="Lucida Sans" w:eastAsia="SimSun" w:hAnsi="Calibri"/>
         </w:rPr>
-        <w:t>²</w:t>
+        <w:t>²=0.231, p-value=0.048) between the two (</w:t>
       </w:r>
       <w:r>
         <w:rPr>
           <w:rFonts w:ascii="Calibri" w:cs="Lucida Sans" w:eastAsia="SimSun" w:hAnsi="Calibri"/>
-        </w:rPr>
-        <w:t>=0.231, p-value=0.048) between the two (</w:t>
+          <w:b/>
+          <w:bCs/>
+        </w:rPr>
+        <w:t>fig. 5, a</w:t>
       </w:r>
       <w:r>
         <w:rPr>
           <w:rFonts w:ascii="Calibri" w:cs="Lucida Sans" w:eastAsia="SimSun" w:hAnsi="Calibri"/>
-          <w:b/>
-          <w:bCs/>
-        </w:rPr>
-        <w:t>fig. 5, a</w:t>
+        </w:rPr>
+        <w:t xml:space="preserve">). This possible relationship could be interpreted in a multiple ways. It may be that nitrate is the limiting factor for cryptophyte production. But, </w:t>
       </w:r>
       <w:r>
         <w:rPr>
           <w:rFonts w:ascii="Calibri" w:cs="Lucida Sans" w:eastAsia="SimSun" w:hAnsi="Calibri"/>
-        </w:rPr>
-        <w:t xml:space="preserve">). This possible relationship could be interpreted in a multiple ways. It may be that nitrate is the limiting factor for cryptophyte production. But, </w:t>
+          <w:i/>
+          <w:iCs/>
+        </w:rPr>
+        <w:t>M. major</w:t>
       </w:r>
       <w:r>
         <w:rPr>
           <w:rFonts w:ascii="Calibri" w:cs="Lucida Sans" w:eastAsia="SimSun" w:hAnsi="Calibri"/>
-          <w:i/>
-          <w:iCs/>
-        </w:rPr>
-        <w:t>M. major</w:t>
-      </w:r>
-      <w:r>
-        <w:rPr>
-          <w:rFonts w:ascii="Calibri" w:cs="Lucida Sans" w:eastAsia="SimSun" w:hAnsi="Calibri"/>
-        </w:rPr>
-        <w:t xml:space="preserve"> also requires a nitrogen source and appears to have a weak anti-correlation with cryptophyte abundance (likely due to grazing). An additional possibility is that the positive relationship between cryptophyte production and nitrate concentration is actually dependent on</w:t>
+        </w:rPr>
+        <w:t xml:space="preserve"> also requires a nitrogen source and appears to have a weak anti-correlation with cryptophyte abundance (potentially due to grazing). An additional possibility is that the positive relationship between cryptophyte production and nitrate concentration is actually dependent on</w:t>
       </w:r>
       <w:r>
         <w:rPr>
@@ -2856,7 +3258,7 @@
         <w:rPr>
           <w:rFonts w:ascii="Calibri" w:hAnsi="Calibri"/>
         </w:rPr>
-        <w:t xml:space="preserve">  Plots of nitrate (a), phosphate (b), ammonia (c), and PAR (d) vs. the mean daily production rates of the cryptophyte population. </w:t>
+        <w:t xml:space="preserve">  Plots of nitrate (a), phosphate (b), ammonia (c), and PAR (d) vs. the mean daily production rates of the cryptophyte population, determined using mean daily abundance and average mean daily division rate data from SeaFlow. P-values were found to be 0.048 (a), 0.1416 (b), 0.4221 (c), and 0.4221 (d). </w:t>
       </w:r>
     </w:p>
     <w:p>
@@ -2954,6 +3356,7 @@
       <w:pPr>
         <w:pStyle w:val="style0"/>
         <w:tabs>
+          <w:tab w:leader="none" w:pos="709" w:val="left"/>
           <w:tab w:leader="none" w:pos="5265" w:val="left"/>
         </w:tabs>
         <w:spacing w:line="360" w:lineRule="auto"/>

</xml_diff>